<commit_message>
More of the site map
updated the doc file with more notes. Created the html files for all the
pages we have decided on so far
</commit_message>
<xml_diff>
--- a/misc/FBLA Website 2016 Site Map.docx
+++ b/misc/FBLA Website 2016 Site Map.docx
@@ -121,15 +121,54 @@
         </w:numPr>
       </w:pPr>
       <w:r>
-        <w:t>About</w:t>
+        <w:t>Locations</w:t>
       </w:r>
     </w:p>
     <w:p>
       <w:pPr>
         <w:pStyle w:val="ListParagraph"/>
-      </w:pPr>
+        <w:numPr>
+          <w:ilvl w:val="1"/>
+          <w:numId w:val="2"/>
+        </w:numPr>
+      </w:pPr>
+      <w:r>
+        <w:t>A google map that points to dummy address depending on you location that you enter</w:t>
+      </w:r>
+    </w:p>
+    <w:p>
+      <w:pPr>
+        <w:pStyle w:val="ListParagraph"/>
+        <w:numPr>
+          <w:ilvl w:val="0"/>
+          <w:numId w:val="2"/>
+        </w:numPr>
+      </w:pPr>
+      <w:r>
+        <w:t>A</w:t>
+      </w:r>
+      <w:r>
+        <w:t>bout</w:t>
+      </w:r>
       <w:bookmarkStart w:id="0" w:name="_GoBack"/>
       <w:bookmarkEnd w:id="0"/>
+    </w:p>
+    <w:p>
+      <w:pPr>
+        <w:pStyle w:val="ListParagraph"/>
+        <w:numPr>
+          <w:ilvl w:val="0"/>
+          <w:numId w:val="2"/>
+        </w:numPr>
+      </w:pPr>
+      <w:r>
+        <w:t>Credits (footer)</w:t>
+      </w:r>
+    </w:p>
+    <w:p>
+      <w:pPr>
+        <w:pStyle w:val="ListParagraph"/>
+      </w:pPr>
     </w:p>
     <w:sectPr>
       <w:pgSz w:w="12240" w:h="15840"/>

</xml_diff>